<commit_message>
Add page numbers to documents
</commit_message>
<xml_diff>
--- a/PROJECT/CRS/TINF21C_CRS_Team_2_1v5.docx
+++ b/PROJECT/CRS/TINF21C_CRS_Team_2_1v5.docx
@@ -2866,7 +2866,6 @@
             <w:rPr>
               <w:rFonts w:ascii="Arial" w:eastAsiaTheme="minorEastAsia" w:hAnsi="Arial" w:cs="Arial"/>
               <w:noProof/>
-              <w:lang/>
             </w:rPr>
           </w:pPr>
           <w:r>
@@ -2901,7 +2900,6 @@
               <w:rPr>
                 <w:rFonts w:ascii="Arial" w:eastAsiaTheme="minorEastAsia" w:hAnsi="Arial" w:cs="Arial"/>
                 <w:noProof/>
-                <w:lang/>
               </w:rPr>
               <w:tab/>
             </w:r>
@@ -2981,7 +2979,6 @@
             <w:rPr>
               <w:rFonts w:ascii="Arial" w:eastAsiaTheme="minorEastAsia" w:hAnsi="Arial" w:cs="Arial"/>
               <w:noProof/>
-              <w:lang/>
             </w:rPr>
           </w:pPr>
           <w:hyperlink w:anchor="_Toc117705017" w:history="1">
@@ -2997,7 +2994,6 @@
               <w:rPr>
                 <w:rFonts w:ascii="Arial" w:eastAsiaTheme="minorEastAsia" w:hAnsi="Arial" w:cs="Arial"/>
                 <w:noProof/>
-                <w:lang/>
               </w:rPr>
               <w:tab/>
             </w:r>
@@ -3077,7 +3073,6 @@
             <w:rPr>
               <w:rFonts w:ascii="Arial" w:eastAsiaTheme="minorEastAsia" w:hAnsi="Arial" w:cs="Arial"/>
               <w:noProof/>
-              <w:lang/>
             </w:rPr>
           </w:pPr>
           <w:hyperlink w:anchor="_Toc117705018" w:history="1">
@@ -3093,7 +3088,6 @@
               <w:rPr>
                 <w:rFonts w:ascii="Arial" w:eastAsiaTheme="minorEastAsia" w:hAnsi="Arial" w:cs="Arial"/>
                 <w:noProof/>
-                <w:lang/>
               </w:rPr>
               <w:tab/>
             </w:r>
@@ -3173,7 +3167,6 @@
             <w:rPr>
               <w:rFonts w:ascii="Arial" w:eastAsiaTheme="minorEastAsia" w:hAnsi="Arial" w:cs="Arial"/>
               <w:noProof/>
-              <w:lang/>
             </w:rPr>
           </w:pPr>
           <w:hyperlink w:anchor="_Toc117705019" w:history="1">
@@ -3189,7 +3182,6 @@
               <w:rPr>
                 <w:rFonts w:ascii="Arial" w:eastAsiaTheme="minorEastAsia" w:hAnsi="Arial" w:cs="Arial"/>
                 <w:noProof/>
-                <w:lang/>
               </w:rPr>
               <w:tab/>
             </w:r>
@@ -3270,7 +3262,6 @@
             <w:rPr>
               <w:rFonts w:ascii="Arial" w:eastAsiaTheme="minorEastAsia" w:hAnsi="Arial" w:cs="Arial"/>
               <w:noProof/>
-              <w:lang/>
             </w:rPr>
           </w:pPr>
           <w:hyperlink w:anchor="_Toc117705020" w:history="1">
@@ -3286,7 +3277,6 @@
               <w:rPr>
                 <w:rFonts w:ascii="Arial" w:eastAsiaTheme="minorEastAsia" w:hAnsi="Arial" w:cs="Arial"/>
                 <w:noProof/>
-                <w:lang/>
               </w:rPr>
               <w:tab/>
             </w:r>
@@ -3374,7 +3364,6 @@
             <w:rPr>
               <w:rFonts w:ascii="Arial" w:eastAsiaTheme="minorEastAsia" w:hAnsi="Arial" w:cs="Arial"/>
               <w:noProof/>
-              <w:lang/>
             </w:rPr>
           </w:pPr>
           <w:hyperlink w:anchor="_Toc117705021" w:history="1">
@@ -3390,7 +3379,6 @@
               <w:rPr>
                 <w:rFonts w:ascii="Arial" w:eastAsiaTheme="minorEastAsia" w:hAnsi="Arial" w:cs="Arial"/>
                 <w:noProof/>
-                <w:lang/>
               </w:rPr>
               <w:tab/>
             </w:r>
@@ -3470,7 +3458,6 @@
             <w:rPr>
               <w:rFonts w:ascii="Arial" w:eastAsiaTheme="minorEastAsia" w:hAnsi="Arial" w:cs="Arial"/>
               <w:noProof/>
-              <w:lang/>
             </w:rPr>
           </w:pPr>
           <w:hyperlink w:anchor="_Toc117705022" w:history="1">
@@ -3486,7 +3473,6 @@
               <w:rPr>
                 <w:rFonts w:ascii="Arial" w:eastAsiaTheme="minorEastAsia" w:hAnsi="Arial" w:cs="Arial"/>
                 <w:noProof/>
-                <w:lang/>
               </w:rPr>
               <w:tab/>
             </w:r>
@@ -3566,7 +3552,6 @@
             <w:rPr>
               <w:rFonts w:ascii="Arial" w:eastAsiaTheme="minorEastAsia" w:hAnsi="Arial" w:cs="Arial"/>
               <w:noProof/>
-              <w:lang/>
             </w:rPr>
           </w:pPr>
           <w:hyperlink w:anchor="_Toc117705023" w:history="1">
@@ -3582,7 +3567,6 @@
               <w:rPr>
                 <w:rFonts w:ascii="Arial" w:eastAsiaTheme="minorEastAsia" w:hAnsi="Arial" w:cs="Arial"/>
                 <w:noProof/>
-                <w:lang/>
               </w:rPr>
               <w:tab/>
             </w:r>
@@ -3662,7 +3646,6 @@
             <w:rPr>
               <w:rFonts w:ascii="Arial" w:eastAsiaTheme="minorEastAsia" w:hAnsi="Arial" w:cs="Arial"/>
               <w:noProof/>
-              <w:lang/>
             </w:rPr>
           </w:pPr>
           <w:hyperlink w:anchor="_Toc117705024" w:history="1">
@@ -3678,7 +3661,6 @@
               <w:rPr>
                 <w:rFonts w:ascii="Arial" w:eastAsiaTheme="minorEastAsia" w:hAnsi="Arial" w:cs="Arial"/>
                 <w:noProof/>
-                <w:lang/>
               </w:rPr>
               <w:tab/>
             </w:r>
@@ -3766,7 +3748,6 @@
             <w:rPr>
               <w:rFonts w:ascii="Arial" w:eastAsiaTheme="minorEastAsia" w:hAnsi="Arial" w:cs="Arial"/>
               <w:noProof/>
-              <w:lang/>
             </w:rPr>
           </w:pPr>
           <w:hyperlink w:anchor="_Toc117705025" w:history="1">
@@ -3782,7 +3763,6 @@
               <w:rPr>
                 <w:rFonts w:ascii="Arial" w:eastAsiaTheme="minorEastAsia" w:hAnsi="Arial" w:cs="Arial"/>
                 <w:noProof/>
-                <w:lang/>
               </w:rPr>
               <w:tab/>
             </w:r>
@@ -3862,7 +3842,6 @@
             <w:rPr>
               <w:rFonts w:ascii="Arial" w:eastAsiaTheme="minorEastAsia" w:hAnsi="Arial" w:cs="Arial"/>
               <w:noProof/>
-              <w:lang/>
             </w:rPr>
           </w:pPr>
           <w:hyperlink w:anchor="_Toc117705026" w:history="1">
@@ -3878,7 +3857,6 @@
               <w:rPr>
                 <w:rFonts w:ascii="Arial" w:eastAsiaTheme="minorEastAsia" w:hAnsi="Arial" w:cs="Arial"/>
                 <w:noProof/>
-                <w:lang/>
               </w:rPr>
               <w:tab/>
             </w:r>
@@ -3957,7 +3935,6 @@
             <w:rPr>
               <w:rFonts w:ascii="Arial" w:eastAsiaTheme="minorEastAsia" w:hAnsi="Arial" w:cs="Arial"/>
               <w:noProof/>
-              <w:lang/>
             </w:rPr>
           </w:pPr>
           <w:hyperlink w:anchor="_Toc117705027" w:history="1">
@@ -3974,7 +3951,6 @@
               <w:rPr>
                 <w:rFonts w:ascii="Arial" w:eastAsiaTheme="minorEastAsia" w:hAnsi="Arial" w:cs="Arial"/>
                 <w:noProof/>
-                <w:lang/>
               </w:rPr>
               <w:tab/>
             </w:r>
@@ -4054,7 +4030,6 @@
             <w:rPr>
               <w:rFonts w:ascii="Arial" w:eastAsiaTheme="minorEastAsia" w:hAnsi="Arial" w:cs="Arial"/>
               <w:noProof/>
-              <w:lang/>
             </w:rPr>
           </w:pPr>
           <w:hyperlink w:anchor="_Toc117705028" w:history="1">
@@ -4071,7 +4046,6 @@
               <w:rPr>
                 <w:rFonts w:ascii="Arial" w:eastAsiaTheme="minorEastAsia" w:hAnsi="Arial" w:cs="Arial"/>
                 <w:noProof/>
-                <w:lang/>
               </w:rPr>
               <w:tab/>
             </w:r>
@@ -4151,7 +4125,6 @@
             <w:rPr>
               <w:rFonts w:ascii="Arial" w:eastAsiaTheme="minorEastAsia" w:hAnsi="Arial" w:cs="Arial"/>
               <w:noProof/>
-              <w:lang/>
             </w:rPr>
           </w:pPr>
           <w:hyperlink w:anchor="_Toc117705029" w:history="1">
@@ -4168,7 +4141,6 @@
               <w:rPr>
                 <w:rFonts w:ascii="Arial" w:eastAsiaTheme="minorEastAsia" w:hAnsi="Arial" w:cs="Arial"/>
                 <w:noProof/>
-                <w:lang/>
               </w:rPr>
               <w:tab/>
             </w:r>
@@ -4248,7 +4220,6 @@
             <w:rPr>
               <w:rFonts w:ascii="Arial" w:eastAsiaTheme="minorEastAsia" w:hAnsi="Arial" w:cs="Arial"/>
               <w:noProof/>
-              <w:lang/>
             </w:rPr>
           </w:pPr>
           <w:hyperlink w:anchor="_Toc117705030" w:history="1">
@@ -4265,7 +4236,6 @@
               <w:rPr>
                 <w:rFonts w:ascii="Arial" w:eastAsiaTheme="minorEastAsia" w:hAnsi="Arial" w:cs="Arial"/>
                 <w:noProof/>
-                <w:lang/>
               </w:rPr>
               <w:tab/>
             </w:r>
@@ -4346,7 +4316,6 @@
             <w:rPr>
               <w:rFonts w:ascii="Arial" w:eastAsiaTheme="minorEastAsia" w:hAnsi="Arial" w:cs="Arial"/>
               <w:noProof/>
-              <w:lang/>
             </w:rPr>
           </w:pPr>
           <w:hyperlink w:anchor="_Toc117705031" w:history="1">
@@ -4362,7 +4331,6 @@
               <w:rPr>
                 <w:rFonts w:ascii="Arial" w:eastAsiaTheme="minorEastAsia" w:hAnsi="Arial" w:cs="Arial"/>
                 <w:noProof/>
-                <w:lang/>
               </w:rPr>
               <w:tab/>
             </w:r>
@@ -4441,7 +4409,6 @@
             <w:rPr>
               <w:rFonts w:ascii="Arial" w:eastAsiaTheme="minorEastAsia" w:hAnsi="Arial" w:cs="Arial"/>
               <w:noProof/>
-              <w:lang/>
             </w:rPr>
           </w:pPr>
           <w:hyperlink w:anchor="_Toc117705032" w:history="1">
@@ -4458,7 +4425,6 @@
               <w:rPr>
                 <w:rFonts w:ascii="Arial" w:eastAsiaTheme="minorEastAsia" w:hAnsi="Arial" w:cs="Arial"/>
                 <w:noProof/>
-                <w:lang/>
               </w:rPr>
               <w:tab/>
             </w:r>
@@ -4539,7 +4505,6 @@
             <w:rPr>
               <w:rFonts w:ascii="Arial" w:eastAsiaTheme="minorEastAsia" w:hAnsi="Arial" w:cs="Arial"/>
               <w:noProof/>
-              <w:lang/>
             </w:rPr>
           </w:pPr>
           <w:hyperlink w:anchor="_Toc117705033" w:history="1">
@@ -4556,7 +4521,6 @@
               <w:rPr>
                 <w:rFonts w:ascii="Arial" w:eastAsiaTheme="minorEastAsia" w:hAnsi="Arial" w:cs="Arial"/>
                 <w:noProof/>
-                <w:lang/>
               </w:rPr>
               <w:tab/>
             </w:r>
@@ -4637,7 +4601,6 @@
             <w:rPr>
               <w:rFonts w:ascii="Arial" w:eastAsiaTheme="minorEastAsia" w:hAnsi="Arial" w:cs="Arial"/>
               <w:noProof/>
-              <w:lang/>
             </w:rPr>
           </w:pPr>
           <w:hyperlink w:anchor="_Toc117705034" w:history="1">
@@ -4654,7 +4617,6 @@
               <w:rPr>
                 <w:rFonts w:ascii="Arial" w:eastAsiaTheme="minorEastAsia" w:hAnsi="Arial" w:cs="Arial"/>
                 <w:noProof/>
-                <w:lang/>
               </w:rPr>
               <w:tab/>
             </w:r>
@@ -4735,7 +4697,6 @@
             <w:rPr>
               <w:rFonts w:ascii="Arial" w:eastAsiaTheme="minorEastAsia" w:hAnsi="Arial" w:cs="Arial"/>
               <w:noProof/>
-              <w:lang/>
             </w:rPr>
           </w:pPr>
           <w:hyperlink w:anchor="_Toc117705035" w:history="1">
@@ -4751,7 +4712,6 @@
               <w:rPr>
                 <w:rFonts w:ascii="Arial" w:eastAsiaTheme="minorEastAsia" w:hAnsi="Arial" w:cs="Arial"/>
                 <w:noProof/>
-                <w:lang/>
               </w:rPr>
               <w:tab/>
             </w:r>
@@ -4832,7 +4792,6 @@
             <w:rPr>
               <w:rFonts w:ascii="Arial" w:eastAsiaTheme="minorEastAsia" w:hAnsi="Arial" w:cs="Arial"/>
               <w:noProof/>
-              <w:lang/>
             </w:rPr>
           </w:pPr>
           <w:hyperlink w:anchor="_Toc117705036" w:history="1">
@@ -4848,7 +4807,6 @@
               <w:rPr>
                 <w:rFonts w:ascii="Arial" w:eastAsiaTheme="minorEastAsia" w:hAnsi="Arial" w:cs="Arial"/>
                 <w:noProof/>
-                <w:lang/>
               </w:rPr>
               <w:tab/>
             </w:r>
@@ -4929,7 +4887,6 @@
             <w:rPr>
               <w:rFonts w:ascii="Arial" w:eastAsiaTheme="minorEastAsia" w:hAnsi="Arial" w:cs="Arial"/>
               <w:noProof/>
-              <w:lang/>
             </w:rPr>
           </w:pPr>
           <w:hyperlink w:anchor="_Toc117705037" w:history="1">
@@ -4945,7 +4902,6 @@
               <w:rPr>
                 <w:rFonts w:ascii="Arial" w:eastAsiaTheme="minorEastAsia" w:hAnsi="Arial" w:cs="Arial"/>
                 <w:noProof/>
-                <w:lang/>
               </w:rPr>
               <w:tab/>
             </w:r>
@@ -5026,7 +4982,6 @@
             <w:rPr>
               <w:rFonts w:ascii="Arial" w:eastAsiaTheme="minorEastAsia" w:hAnsi="Arial" w:cs="Arial"/>
               <w:noProof/>
-              <w:lang/>
             </w:rPr>
           </w:pPr>
           <w:hyperlink w:anchor="_Toc117705038" w:history="1">
@@ -5042,7 +4997,6 @@
               <w:rPr>
                 <w:rFonts w:ascii="Arial" w:eastAsiaTheme="minorEastAsia" w:hAnsi="Arial" w:cs="Arial"/>
                 <w:noProof/>
-                <w:lang/>
               </w:rPr>
               <w:tab/>
             </w:r>
@@ -5123,7 +5077,6 @@
             <w:rPr>
               <w:rFonts w:ascii="Arial" w:eastAsiaTheme="minorEastAsia" w:hAnsi="Arial" w:cs="Arial"/>
               <w:noProof/>
-              <w:lang/>
             </w:rPr>
           </w:pPr>
           <w:hyperlink w:anchor="_Toc117705039" w:history="1">
@@ -5139,7 +5092,6 @@
               <w:rPr>
                 <w:rFonts w:ascii="Arial" w:eastAsiaTheme="minorEastAsia" w:hAnsi="Arial" w:cs="Arial"/>
                 <w:noProof/>
-                <w:lang/>
               </w:rPr>
               <w:tab/>
             </w:r>
@@ -5220,7 +5172,6 @@
             <w:rPr>
               <w:rFonts w:ascii="Arial" w:eastAsiaTheme="minorEastAsia" w:hAnsi="Arial" w:cs="Arial"/>
               <w:noProof/>
-              <w:lang/>
             </w:rPr>
           </w:pPr>
           <w:hyperlink w:anchor="_Toc117705040" w:history="1">
@@ -5236,7 +5187,6 @@
               <w:rPr>
                 <w:rFonts w:ascii="Arial" w:eastAsiaTheme="minorEastAsia" w:hAnsi="Arial" w:cs="Arial"/>
                 <w:noProof/>
-                <w:lang/>
               </w:rPr>
               <w:tab/>
             </w:r>
@@ -5318,7 +5268,6 @@
             <w:rPr>
               <w:rFonts w:ascii="Arial" w:eastAsiaTheme="minorEastAsia" w:hAnsi="Arial" w:cs="Arial"/>
               <w:noProof/>
-              <w:lang/>
             </w:rPr>
           </w:pPr>
           <w:hyperlink w:anchor="_Toc117705041" w:history="1">
@@ -5334,7 +5283,6 @@
               <w:rPr>
                 <w:rFonts w:ascii="Arial" w:eastAsiaTheme="minorEastAsia" w:hAnsi="Arial" w:cs="Arial"/>
                 <w:noProof/>
-                <w:lang/>
               </w:rPr>
               <w:tab/>
             </w:r>
@@ -5413,7 +5361,6 @@
             <w:rPr>
               <w:rFonts w:ascii="Arial" w:eastAsiaTheme="minorEastAsia" w:hAnsi="Arial" w:cs="Arial"/>
               <w:noProof/>
-              <w:lang/>
             </w:rPr>
           </w:pPr>
           <w:hyperlink w:anchor="_Toc117705042" w:history="1">
@@ -5429,7 +5376,6 @@
               <w:rPr>
                 <w:rFonts w:ascii="Arial" w:eastAsiaTheme="minorEastAsia" w:hAnsi="Arial" w:cs="Arial"/>
                 <w:noProof/>
-                <w:lang/>
               </w:rPr>
               <w:tab/>
             </w:r>
@@ -5519,7 +5465,6 @@
             <w:rPr>
               <w:rFonts w:ascii="Arial" w:eastAsiaTheme="minorEastAsia" w:hAnsi="Arial" w:cs="Arial"/>
               <w:noProof/>
-              <w:lang/>
             </w:rPr>
           </w:pPr>
           <w:hyperlink w:anchor="_Toc117705043" w:history="1">
@@ -5535,7 +5480,6 @@
               <w:rPr>
                 <w:rFonts w:ascii="Arial" w:eastAsiaTheme="minorEastAsia" w:hAnsi="Arial" w:cs="Arial"/>
                 <w:noProof/>
-                <w:lang/>
               </w:rPr>
               <w:tab/>
             </w:r>
@@ -5616,7 +5560,6 @@
             <w:rPr>
               <w:rFonts w:ascii="Arial" w:eastAsiaTheme="minorEastAsia" w:hAnsi="Arial" w:cs="Arial"/>
               <w:noProof/>
-              <w:lang/>
             </w:rPr>
           </w:pPr>
           <w:hyperlink w:anchor="_Toc117705044" w:history="1">
@@ -5632,7 +5575,6 @@
               <w:rPr>
                 <w:rFonts w:ascii="Arial" w:eastAsiaTheme="minorEastAsia" w:hAnsi="Arial" w:cs="Arial"/>
                 <w:noProof/>
-                <w:lang/>
               </w:rPr>
               <w:tab/>
             </w:r>
@@ -5722,7 +5664,6 @@
             <w:rPr>
               <w:rFonts w:ascii="Arial" w:eastAsiaTheme="minorEastAsia" w:hAnsi="Arial" w:cs="Arial"/>
               <w:noProof/>
-              <w:lang/>
             </w:rPr>
           </w:pPr>
           <w:hyperlink w:anchor="_Toc117705045" w:history="1">
@@ -5738,7 +5679,6 @@
               <w:rPr>
                 <w:rFonts w:ascii="Arial" w:eastAsiaTheme="minorEastAsia" w:hAnsi="Arial" w:cs="Arial"/>
                 <w:noProof/>
-                <w:lang/>
               </w:rPr>
               <w:tab/>
             </w:r>
@@ -5828,7 +5768,6 @@
             <w:rPr>
               <w:rFonts w:ascii="Arial" w:eastAsiaTheme="minorEastAsia" w:hAnsi="Arial" w:cs="Arial"/>
               <w:noProof/>
-              <w:lang/>
             </w:rPr>
           </w:pPr>
           <w:hyperlink w:anchor="_Toc117705046" w:history="1">
@@ -5844,7 +5783,6 @@
               <w:rPr>
                 <w:rFonts w:ascii="Arial" w:eastAsiaTheme="minorEastAsia" w:hAnsi="Arial" w:cs="Arial"/>
                 <w:noProof/>
-                <w:lang/>
               </w:rPr>
               <w:tab/>
             </w:r>
@@ -5934,7 +5872,6 @@
             <w:rPr>
               <w:rFonts w:ascii="Arial" w:eastAsiaTheme="minorEastAsia" w:hAnsi="Arial" w:cs="Arial"/>
               <w:noProof/>
-              <w:lang/>
             </w:rPr>
           </w:pPr>
           <w:hyperlink w:anchor="_Toc117705047" w:history="1">
@@ -5950,7 +5887,6 @@
               <w:rPr>
                 <w:rFonts w:ascii="Arial" w:eastAsiaTheme="minorEastAsia" w:hAnsi="Arial" w:cs="Arial"/>
                 <w:noProof/>
-                <w:lang/>
               </w:rPr>
               <w:tab/>
             </w:r>
@@ -6038,7 +5974,6 @@
             <w:rPr>
               <w:rFonts w:ascii="Arial" w:eastAsiaTheme="minorEastAsia" w:hAnsi="Arial" w:cs="Arial"/>
               <w:noProof/>
-              <w:lang/>
             </w:rPr>
           </w:pPr>
           <w:hyperlink w:anchor="_Toc117705048" w:history="1">
@@ -6054,7 +5989,6 @@
               <w:rPr>
                 <w:rFonts w:ascii="Arial" w:eastAsiaTheme="minorEastAsia" w:hAnsi="Arial" w:cs="Arial"/>
                 <w:noProof/>
-                <w:lang/>
               </w:rPr>
               <w:tab/>
             </w:r>
@@ -6845,7 +6779,6 @@
           <w:id w:val="-1561011173"/>
           <w:citation/>
         </w:sdtPr>
-        <w:sdtEndPr/>
         <w:sdtContent>
           <w:r>
             <w:rPr>
@@ -7250,7 +7183,6 @@
           <w:id w:val="835963474"/>
           <w:citation/>
         </w:sdtPr>
-        <w:sdtEndPr/>
         <w:sdtContent>
           <w:r>
             <w:rPr>
@@ -21675,38 +21607,18 @@
         </w:rPr>
         <w:t xml:space="preserve">end application has been designed using the tool Figma and can be found under the following link: </w:t>
       </w:r>
-      <w:r>
-        <w:fldChar w:fldCharType="begin"/>
-      </w:r>
-      <w:r>
-        <w:rPr>
-          <w:lang w:val="en-GB"/>
-        </w:rPr>
-        <w:instrText>HYPERLINK "https://www.figma.com/proto/txYBDE6dJya51ZhB1Um5bT/UI_sketch?node-id=38%3A509&amp;starting-point-node-id=38%3A509&amp;scaling=scale-down"</w:instrText>
-      </w:r>
-      <w:r>
-        <w:fldChar w:fldCharType="separate"/>
-      </w:r>
-      <w:r>
-        <w:rPr>
-          <w:rStyle w:val="Hyperlink"/>
-          <w:rFonts w:ascii="Arial" w:hAnsi="Arial" w:cs="Arial"/>
-          <w:sz w:val="24"/>
-          <w:szCs w:val="24"/>
-          <w:lang w:val="en-GB"/>
-        </w:rPr>
-        <w:t>Figma prototype</w:t>
-      </w:r>
-      <w:r>
-        <w:rPr>
-          <w:rStyle w:val="Hyperlink"/>
-          <w:rFonts w:ascii="Arial" w:hAnsi="Arial" w:cs="Arial"/>
-          <w:sz w:val="24"/>
-          <w:szCs w:val="24"/>
-          <w:lang w:val="en-GB"/>
-        </w:rPr>
-        <w:fldChar w:fldCharType="end"/>
-      </w:r>
+      <w:hyperlink r:id="rId19" w:history="1">
+        <w:r>
+          <w:rPr>
+            <w:rStyle w:val="Hyperlink"/>
+            <w:rFonts w:ascii="Arial" w:hAnsi="Arial" w:cs="Arial"/>
+            <w:sz w:val="24"/>
+            <w:szCs w:val="24"/>
+            <w:lang w:val="en-GB"/>
+          </w:rPr>
+          <w:t>Figma prototype</w:t>
+        </w:r>
+      </w:hyperlink>
       <w:r>
         <w:rPr>
           <w:rFonts w:ascii="Arial" w:hAnsi="Arial" w:cs="Arial"/>
@@ -22176,10 +22088,17 @@
       </w:sdtContent>
     </w:sdt>
     <w:sectPr>
-      <w:headerReference w:type="default" r:id="rId19"/>
+      <w:headerReference w:type="even" r:id="rId20"/>
+      <w:headerReference w:type="default" r:id="rId21"/>
+      <w:footerReference w:type="even" r:id="rId22"/>
+      <w:footerReference w:type="default" r:id="rId23"/>
+      <w:headerReference w:type="first" r:id="rId24"/>
+      <w:footerReference w:type="first" r:id="rId25"/>
       <w:pgSz w:w="11906" w:h="16838"/>
       <w:pgMar w:top="1440" w:right="1440" w:bottom="1440" w:left="1440" w:header="720" w:footer="720" w:gutter="0"/>
       <w:cols w:space="720"/>
+      <w:titlePg/>
+      <w:docGrid w:linePitch="299"/>
     </w:sectPr>
   </w:body>
 </w:document>
@@ -22210,6 +22129,68 @@
 </w:endnotes>
 </file>
 
+<file path=word/footer1.xml><?xml version="1.0" encoding="utf-8"?>
+<w:ftr xmlns:wpc="http://schemas.microsoft.com/office/word/2010/wordprocessingCanvas" xmlns:cx="http://schemas.microsoft.com/office/drawing/2014/chartex" xmlns:cx1="http://schemas.microsoft.com/office/drawing/2015/9/8/chartex" xmlns:cx2="http://schemas.microsoft.com/office/drawing/2015/10/21/chartex" xmlns:cx3="http://schemas.microsoft.com/office/drawing/2016/5/9/chartex" xmlns:cx4="http://schemas.microsoft.com/office/drawing/2016/5/10/chartex" xmlns:cx5="http://schemas.microsoft.com/office/drawing/2016/5/11/chartex" xmlns:cx6="http://schemas.microsoft.com/office/drawing/2016/5/12/chartex" xmlns:cx7="http://schemas.microsoft.com/office/drawing/2016/5/13/chartex" xmlns:cx8="http://schemas.microsoft.com/office/drawing/2016/5/14/chartex" xmlns:mc="http://schemas.openxmlformats.org/markup-compatibility/2006" xmlns:aink="http://schemas.microsoft.com/office/drawing/2016/ink" xmlns:am3d="http://schemas.microsoft.com/office/drawing/2017/model3d" xmlns:o="urn:schemas-microsoft-com:office:office" xmlns:oel="http://schemas.microsoft.com/office/2019/extlst" xmlns:r="http://schemas.openxmlformats.org/officeDocument/2006/relationships" xmlns:m="http://schemas.openxmlformats.org/officeDocument/2006/math" xmlns:v="urn:schemas-microsoft-com:vml" xmlns:wp14="http://schemas.microsoft.com/office/word/2010/wordprocessingDrawing" xmlns:wp="http://schemas.openxmlformats.org/drawingml/2006/wordprocessingDrawing" xmlns:w10="urn:schemas-microsoft-com:office:word" xmlns:w="http://schemas.openxmlformats.org/wordprocessingml/2006/main" xmlns:w14="http://schemas.microsoft.com/office/word/2010/wordml" xmlns:w15="http://schemas.microsoft.com/office/word/2012/wordml" xmlns:w16cex="http://schemas.microsoft.com/office/word/2018/wordml/cex" xmlns:w16cid="http://schemas.microsoft.com/office/word/2016/wordml/cid" xmlns:w16="http://schemas.microsoft.com/office/word/2018/wordml" xmlns:w16sdtdh="http://schemas.microsoft.com/office/word/2020/wordml/sdtdatahash" xmlns:w16se="http://schemas.microsoft.com/office/word/2015/wordml/symex" xmlns:wpg="http://schemas.microsoft.com/office/word/2010/wordprocessingGroup" xmlns:wpi="http://schemas.microsoft.com/office/word/2010/wordprocessingInk" xmlns:wne="http://schemas.microsoft.com/office/word/2006/wordml" xmlns:wps="http://schemas.microsoft.com/office/word/2010/wordprocessingShape" mc:Ignorable="w14 w15 w16se w16cid w16 w16cex w16sdtdh wp14">
+  <w:p>
+    <w:pPr>
+      <w:pStyle w:val="Fuzeile"/>
+    </w:pPr>
+  </w:p>
+</w:ftr>
+</file>
+
+<file path=word/footer2.xml><?xml version="1.0" encoding="utf-8"?>
+<w:ftr xmlns:wpc="http://schemas.microsoft.com/office/word/2010/wordprocessingCanvas" xmlns:cx="http://schemas.microsoft.com/office/drawing/2014/chartex" xmlns:cx1="http://schemas.microsoft.com/office/drawing/2015/9/8/chartex" xmlns:cx2="http://schemas.microsoft.com/office/drawing/2015/10/21/chartex" xmlns:cx3="http://schemas.microsoft.com/office/drawing/2016/5/9/chartex" xmlns:cx4="http://schemas.microsoft.com/office/drawing/2016/5/10/chartex" xmlns:cx5="http://schemas.microsoft.com/office/drawing/2016/5/11/chartex" xmlns:cx6="http://schemas.microsoft.com/office/drawing/2016/5/12/chartex" xmlns:cx7="http://schemas.microsoft.com/office/drawing/2016/5/13/chartex" xmlns:cx8="http://schemas.microsoft.com/office/drawing/2016/5/14/chartex" xmlns:mc="http://schemas.openxmlformats.org/markup-compatibility/2006" xmlns:aink="http://schemas.microsoft.com/office/drawing/2016/ink" xmlns:am3d="http://schemas.microsoft.com/office/drawing/2017/model3d" xmlns:o="urn:schemas-microsoft-com:office:office" xmlns:oel="http://schemas.microsoft.com/office/2019/extlst" xmlns:r="http://schemas.openxmlformats.org/officeDocument/2006/relationships" xmlns:m="http://schemas.openxmlformats.org/officeDocument/2006/math" xmlns:v="urn:schemas-microsoft-com:vml" xmlns:wp14="http://schemas.microsoft.com/office/word/2010/wordprocessingDrawing" xmlns:wp="http://schemas.openxmlformats.org/drawingml/2006/wordprocessingDrawing" xmlns:w10="urn:schemas-microsoft-com:office:word" xmlns:w="http://schemas.openxmlformats.org/wordprocessingml/2006/main" xmlns:w14="http://schemas.microsoft.com/office/word/2010/wordml" xmlns:w15="http://schemas.microsoft.com/office/word/2012/wordml" xmlns:w16cex="http://schemas.microsoft.com/office/word/2018/wordml/cex" xmlns:w16cid="http://schemas.microsoft.com/office/word/2016/wordml/cid" xmlns:w16="http://schemas.microsoft.com/office/word/2018/wordml" xmlns:w16sdtdh="http://schemas.microsoft.com/office/word/2020/wordml/sdtdatahash" xmlns:w16se="http://schemas.microsoft.com/office/word/2015/wordml/symex" xmlns:wpg="http://schemas.microsoft.com/office/word/2010/wordprocessingGroup" xmlns:wpi="http://schemas.microsoft.com/office/word/2010/wordprocessingInk" xmlns:wne="http://schemas.microsoft.com/office/word/2006/wordml" xmlns:wps="http://schemas.microsoft.com/office/word/2010/wordprocessingShape" mc:Ignorable="w14 w15 w16se w16cid w16 w16cex w16sdtdh wp14">
+  <w:sdt>
+    <w:sdtPr>
+      <w:id w:val="-86391840"/>
+      <w:docPartObj>
+        <w:docPartGallery w:val="Page Numbers (Bottom of Page)"/>
+        <w:docPartUnique/>
+      </w:docPartObj>
+    </w:sdtPr>
+    <w:sdtContent>
+      <w:p>
+        <w:pPr>
+          <w:pStyle w:val="Fuzeile"/>
+          <w:jc w:val="right"/>
+        </w:pPr>
+        <w:r>
+          <w:fldChar w:fldCharType="begin"/>
+        </w:r>
+        <w:r>
+          <w:instrText>PAGE   \* MERGEFORMAT</w:instrText>
+        </w:r>
+        <w:r>
+          <w:fldChar w:fldCharType="separate"/>
+        </w:r>
+        <w:r>
+          <w:t>2</w:t>
+        </w:r>
+        <w:r>
+          <w:fldChar w:fldCharType="end"/>
+        </w:r>
+      </w:p>
+    </w:sdtContent>
+  </w:sdt>
+  <w:p>
+    <w:pPr>
+      <w:pStyle w:val="Fuzeile"/>
+    </w:pPr>
+  </w:p>
+</w:ftr>
+</file>
+
+<file path=word/footer3.xml><?xml version="1.0" encoding="utf-8"?>
+<w:ftr xmlns:wpc="http://schemas.microsoft.com/office/word/2010/wordprocessingCanvas" xmlns:cx="http://schemas.microsoft.com/office/drawing/2014/chartex" xmlns:cx1="http://schemas.microsoft.com/office/drawing/2015/9/8/chartex" xmlns:cx2="http://schemas.microsoft.com/office/drawing/2015/10/21/chartex" xmlns:cx3="http://schemas.microsoft.com/office/drawing/2016/5/9/chartex" xmlns:cx4="http://schemas.microsoft.com/office/drawing/2016/5/10/chartex" xmlns:cx5="http://schemas.microsoft.com/office/drawing/2016/5/11/chartex" xmlns:cx6="http://schemas.microsoft.com/office/drawing/2016/5/12/chartex" xmlns:cx7="http://schemas.microsoft.com/office/drawing/2016/5/13/chartex" xmlns:cx8="http://schemas.microsoft.com/office/drawing/2016/5/14/chartex" xmlns:mc="http://schemas.openxmlformats.org/markup-compatibility/2006" xmlns:aink="http://schemas.microsoft.com/office/drawing/2016/ink" xmlns:am3d="http://schemas.microsoft.com/office/drawing/2017/model3d" xmlns:o="urn:schemas-microsoft-com:office:office" xmlns:oel="http://schemas.microsoft.com/office/2019/extlst" xmlns:r="http://schemas.openxmlformats.org/officeDocument/2006/relationships" xmlns:m="http://schemas.openxmlformats.org/officeDocument/2006/math" xmlns:v="urn:schemas-microsoft-com:vml" xmlns:wp14="http://schemas.microsoft.com/office/word/2010/wordprocessingDrawing" xmlns:wp="http://schemas.openxmlformats.org/drawingml/2006/wordprocessingDrawing" xmlns:w10="urn:schemas-microsoft-com:office:word" xmlns:w="http://schemas.openxmlformats.org/wordprocessingml/2006/main" xmlns:w14="http://schemas.microsoft.com/office/word/2010/wordml" xmlns:w15="http://schemas.microsoft.com/office/word/2012/wordml" xmlns:w16cex="http://schemas.microsoft.com/office/word/2018/wordml/cex" xmlns:w16cid="http://schemas.microsoft.com/office/word/2016/wordml/cid" xmlns:w16="http://schemas.microsoft.com/office/word/2018/wordml" xmlns:w16sdtdh="http://schemas.microsoft.com/office/word/2020/wordml/sdtdatahash" xmlns:w16se="http://schemas.microsoft.com/office/word/2015/wordml/symex" xmlns:wpg="http://schemas.microsoft.com/office/word/2010/wordprocessingGroup" xmlns:wpi="http://schemas.microsoft.com/office/word/2010/wordprocessingInk" xmlns:wne="http://schemas.microsoft.com/office/word/2006/wordml" xmlns:wps="http://schemas.microsoft.com/office/word/2010/wordprocessingShape" mc:Ignorable="w14 w15 w16se w16cid w16 w16cex w16sdtdh wp14">
+  <w:p>
+    <w:pPr>
+      <w:pStyle w:val="Fuzeile"/>
+    </w:pPr>
+  </w:p>
+</w:ftr>
+</file>
+
 <file path=word/footnotes.xml><?xml version="1.0" encoding="utf-8"?>
 <w:footnotes xmlns:wpc="http://schemas.microsoft.com/office/word/2010/wordprocessingCanvas" xmlns:cx="http://schemas.microsoft.com/office/drawing/2014/chartex" xmlns:cx1="http://schemas.microsoft.com/office/drawing/2015/9/8/chartex" xmlns:cx2="http://schemas.microsoft.com/office/drawing/2015/10/21/chartex" xmlns:cx3="http://schemas.microsoft.com/office/drawing/2016/5/9/chartex" xmlns:cx4="http://schemas.microsoft.com/office/drawing/2016/5/10/chartex" xmlns:cx5="http://schemas.microsoft.com/office/drawing/2016/5/11/chartex" xmlns:cx6="http://schemas.microsoft.com/office/drawing/2016/5/12/chartex" xmlns:cx7="http://schemas.microsoft.com/office/drawing/2016/5/13/chartex" xmlns:cx8="http://schemas.microsoft.com/office/drawing/2016/5/14/chartex" xmlns:mc="http://schemas.openxmlformats.org/markup-compatibility/2006" xmlns:aink="http://schemas.microsoft.com/office/drawing/2016/ink" xmlns:am3d="http://schemas.microsoft.com/office/drawing/2017/model3d" xmlns:o="urn:schemas-microsoft-com:office:office" xmlns:oel="http://schemas.microsoft.com/office/2019/extlst" xmlns:r="http://schemas.openxmlformats.org/officeDocument/2006/relationships" xmlns:m="http://schemas.openxmlformats.org/officeDocument/2006/math" xmlns:v="urn:schemas-microsoft-com:vml" xmlns:wp14="http://schemas.microsoft.com/office/word/2010/wordprocessingDrawing" xmlns:wp="http://schemas.openxmlformats.org/drawingml/2006/wordprocessingDrawing" xmlns:w10="urn:schemas-microsoft-com:office:word" xmlns:w="http://schemas.openxmlformats.org/wordprocessingml/2006/main" xmlns:w14="http://schemas.microsoft.com/office/word/2010/wordml" xmlns:w15="http://schemas.microsoft.com/office/word/2012/wordml" xmlns:w16cex="http://schemas.microsoft.com/office/word/2018/wordml/cex" xmlns:w16cid="http://schemas.microsoft.com/office/word/2016/wordml/cid" xmlns:w16="http://schemas.microsoft.com/office/word/2018/wordml" xmlns:w16sdtdh="http://schemas.microsoft.com/office/word/2020/wordml/sdtdatahash" xmlns:w16se="http://schemas.microsoft.com/office/word/2015/wordml/symex" xmlns:wpg="http://schemas.microsoft.com/office/word/2010/wordprocessingGroup" xmlns:wpi="http://schemas.microsoft.com/office/word/2010/wordprocessingInk" xmlns:wne="http://schemas.microsoft.com/office/word/2006/wordml" xmlns:wps="http://schemas.microsoft.com/office/word/2010/wordprocessingShape" mc:Ignorable="w14 w15 w16se w16cid w16 w16cex w16sdtdh wp14">
   <w:footnote w:type="separator" w:id="-1">
@@ -22239,6 +22220,26 @@
 </file>
 
 <file path=word/header1.xml><?xml version="1.0" encoding="utf-8"?>
+<w:hdr xmlns:wpc="http://schemas.microsoft.com/office/word/2010/wordprocessingCanvas" xmlns:cx="http://schemas.microsoft.com/office/drawing/2014/chartex" xmlns:cx1="http://schemas.microsoft.com/office/drawing/2015/9/8/chartex" xmlns:cx2="http://schemas.microsoft.com/office/drawing/2015/10/21/chartex" xmlns:cx3="http://schemas.microsoft.com/office/drawing/2016/5/9/chartex" xmlns:cx4="http://schemas.microsoft.com/office/drawing/2016/5/10/chartex" xmlns:cx5="http://schemas.microsoft.com/office/drawing/2016/5/11/chartex" xmlns:cx6="http://schemas.microsoft.com/office/drawing/2016/5/12/chartex" xmlns:cx7="http://schemas.microsoft.com/office/drawing/2016/5/13/chartex" xmlns:cx8="http://schemas.microsoft.com/office/drawing/2016/5/14/chartex" xmlns:mc="http://schemas.openxmlformats.org/markup-compatibility/2006" xmlns:aink="http://schemas.microsoft.com/office/drawing/2016/ink" xmlns:am3d="http://schemas.microsoft.com/office/drawing/2017/model3d" xmlns:o="urn:schemas-microsoft-com:office:office" xmlns:oel="http://schemas.microsoft.com/office/2019/extlst" xmlns:r="http://schemas.openxmlformats.org/officeDocument/2006/relationships" xmlns:m="http://schemas.openxmlformats.org/officeDocument/2006/math" xmlns:v="urn:schemas-microsoft-com:vml" xmlns:wp14="http://schemas.microsoft.com/office/word/2010/wordprocessingDrawing" xmlns:wp="http://schemas.openxmlformats.org/drawingml/2006/wordprocessingDrawing" xmlns:w10="urn:schemas-microsoft-com:office:word" xmlns:w="http://schemas.openxmlformats.org/wordprocessingml/2006/main" xmlns:w14="http://schemas.microsoft.com/office/word/2010/wordml" xmlns:w15="http://schemas.microsoft.com/office/word/2012/wordml" xmlns:w16cex="http://schemas.microsoft.com/office/word/2018/wordml/cex" xmlns:w16cid="http://schemas.microsoft.com/office/word/2016/wordml/cid" xmlns:w16="http://schemas.microsoft.com/office/word/2018/wordml" xmlns:w16sdtdh="http://schemas.microsoft.com/office/word/2020/wordml/sdtdatahash" xmlns:w16se="http://schemas.microsoft.com/office/word/2015/wordml/symex" xmlns:wpg="http://schemas.microsoft.com/office/word/2010/wordprocessingGroup" xmlns:wpi="http://schemas.microsoft.com/office/word/2010/wordprocessingInk" xmlns:wne="http://schemas.microsoft.com/office/word/2006/wordml" xmlns:wps="http://schemas.microsoft.com/office/word/2010/wordprocessingShape" mc:Ignorable="w14 w15 w16se w16cid w16 w16cex w16sdtdh wp14">
+  <w:p>
+    <w:pPr>
+      <w:pStyle w:val="Kopfzeile"/>
+    </w:pPr>
+  </w:p>
+</w:hdr>
+</file>
+
+<file path=word/header2.xml><?xml version="1.0" encoding="utf-8"?>
+<w:hdr xmlns:wpc="http://schemas.microsoft.com/office/word/2010/wordprocessingCanvas" xmlns:cx="http://schemas.microsoft.com/office/drawing/2014/chartex" xmlns:cx1="http://schemas.microsoft.com/office/drawing/2015/9/8/chartex" xmlns:cx2="http://schemas.microsoft.com/office/drawing/2015/10/21/chartex" xmlns:cx3="http://schemas.microsoft.com/office/drawing/2016/5/9/chartex" xmlns:cx4="http://schemas.microsoft.com/office/drawing/2016/5/10/chartex" xmlns:cx5="http://schemas.microsoft.com/office/drawing/2016/5/11/chartex" xmlns:cx6="http://schemas.microsoft.com/office/drawing/2016/5/12/chartex" xmlns:cx7="http://schemas.microsoft.com/office/drawing/2016/5/13/chartex" xmlns:cx8="http://schemas.microsoft.com/office/drawing/2016/5/14/chartex" xmlns:mc="http://schemas.openxmlformats.org/markup-compatibility/2006" xmlns:aink="http://schemas.microsoft.com/office/drawing/2016/ink" xmlns:am3d="http://schemas.microsoft.com/office/drawing/2017/model3d" xmlns:o="urn:schemas-microsoft-com:office:office" xmlns:oel="http://schemas.microsoft.com/office/2019/extlst" xmlns:r="http://schemas.openxmlformats.org/officeDocument/2006/relationships" xmlns:m="http://schemas.openxmlformats.org/officeDocument/2006/math" xmlns:v="urn:schemas-microsoft-com:vml" xmlns:wp14="http://schemas.microsoft.com/office/word/2010/wordprocessingDrawing" xmlns:wp="http://schemas.openxmlformats.org/drawingml/2006/wordprocessingDrawing" xmlns:w10="urn:schemas-microsoft-com:office:word" xmlns:w="http://schemas.openxmlformats.org/wordprocessingml/2006/main" xmlns:w14="http://schemas.microsoft.com/office/word/2010/wordml" xmlns:w15="http://schemas.microsoft.com/office/word/2012/wordml" xmlns:w16cex="http://schemas.microsoft.com/office/word/2018/wordml/cex" xmlns:w16cid="http://schemas.microsoft.com/office/word/2016/wordml/cid" xmlns:w16="http://schemas.microsoft.com/office/word/2018/wordml" xmlns:w16sdtdh="http://schemas.microsoft.com/office/word/2020/wordml/sdtdatahash" xmlns:w16se="http://schemas.microsoft.com/office/word/2015/wordml/symex" xmlns:wpg="http://schemas.microsoft.com/office/word/2010/wordprocessingGroup" xmlns:wpi="http://schemas.microsoft.com/office/word/2010/wordprocessingInk" xmlns:wne="http://schemas.microsoft.com/office/word/2006/wordml" xmlns:wps="http://schemas.microsoft.com/office/word/2010/wordprocessingShape" mc:Ignorable="w14 w15 w16se w16cid w16 w16cex w16sdtdh wp14">
+  <w:p>
+    <w:pPr>
+      <w:pStyle w:val="Kopfzeile"/>
+    </w:pPr>
+  </w:p>
+</w:hdr>
+</file>
+
+<file path=word/header3.xml><?xml version="1.0" encoding="utf-8"?>
 <w:hdr xmlns:wpc="http://schemas.microsoft.com/office/word/2010/wordprocessingCanvas" xmlns:cx="http://schemas.microsoft.com/office/drawing/2014/chartex" xmlns:cx1="http://schemas.microsoft.com/office/drawing/2015/9/8/chartex" xmlns:cx2="http://schemas.microsoft.com/office/drawing/2015/10/21/chartex" xmlns:cx3="http://schemas.microsoft.com/office/drawing/2016/5/9/chartex" xmlns:cx4="http://schemas.microsoft.com/office/drawing/2016/5/10/chartex" xmlns:cx5="http://schemas.microsoft.com/office/drawing/2016/5/11/chartex" xmlns:cx6="http://schemas.microsoft.com/office/drawing/2016/5/12/chartex" xmlns:cx7="http://schemas.microsoft.com/office/drawing/2016/5/13/chartex" xmlns:cx8="http://schemas.microsoft.com/office/drawing/2016/5/14/chartex" xmlns:mc="http://schemas.openxmlformats.org/markup-compatibility/2006" xmlns:aink="http://schemas.microsoft.com/office/drawing/2016/ink" xmlns:am3d="http://schemas.microsoft.com/office/drawing/2017/model3d" xmlns:o="urn:schemas-microsoft-com:office:office" xmlns:oel="http://schemas.microsoft.com/office/2019/extlst" xmlns:r="http://schemas.openxmlformats.org/officeDocument/2006/relationships" xmlns:m="http://schemas.openxmlformats.org/officeDocument/2006/math" xmlns:v="urn:schemas-microsoft-com:vml" xmlns:wp14="http://schemas.microsoft.com/office/word/2010/wordprocessingDrawing" xmlns:wp="http://schemas.openxmlformats.org/drawingml/2006/wordprocessingDrawing" xmlns:w10="urn:schemas-microsoft-com:office:word" xmlns:w="http://schemas.openxmlformats.org/wordprocessingml/2006/main" xmlns:w14="http://schemas.microsoft.com/office/word/2010/wordml" xmlns:w15="http://schemas.microsoft.com/office/word/2012/wordml" xmlns:w16cex="http://schemas.microsoft.com/office/word/2018/wordml/cex" xmlns:w16cid="http://schemas.microsoft.com/office/word/2016/wordml/cid" xmlns:w16="http://schemas.microsoft.com/office/word/2018/wordml" xmlns:w16sdtdh="http://schemas.microsoft.com/office/word/2020/wordml/sdtdatahash" xmlns:w16se="http://schemas.microsoft.com/office/word/2015/wordml/symex" xmlns:wpg="http://schemas.microsoft.com/office/word/2010/wordprocessingGroup" xmlns:wpi="http://schemas.microsoft.com/office/word/2010/wordprocessingInk" xmlns:wne="http://schemas.microsoft.com/office/word/2006/wordml" xmlns:wps="http://schemas.microsoft.com/office/word/2010/wordprocessingShape" mc:Ignorable="w14 w15 w16se w16cid w16 w16cex w16sdtdh wp14">
   <w:p>
     <w:pPr>

</xml_diff>